<commit_message>
updated CV docx file
</commit_message>
<xml_diff>
--- a/Alex_Ozoline_CV.docx
+++ b/Alex_Ozoline_CV.docx
@@ -231,7 +231,23 @@
           <w:sz w:val="22"/>
           <w:szCs w:val="22"/>
         </w:rPr>
-        <w:t>Computer science graduate with strong technical skills in software development, database management, and data analysis. Proficient in multiple programming languages, such as Java, Python, and C#. Experienced in working independently and collaboratively on projects with problem-solving and critical thinking skills. Passionate about technology and eager to contribute to a dynamic and innovative team in the tech industry.</w:t>
+        <w:t xml:space="preserve">Computer science graduate with strong technical skills in software development, </w:t>
+      </w:r>
+      <w:r>
+        <w:rPr>
+          <w:rFonts w:ascii="Calibri" w:eastAsia="Calibri" w:hAnsi="Calibri" w:cs="Calibri"/>
+          <w:sz w:val="22"/>
+          <w:szCs w:val="22"/>
+        </w:rPr>
+        <w:t>mathematics</w:t>
+      </w:r>
+      <w:r>
+        <w:rPr>
+          <w:rFonts w:ascii="Calibri" w:eastAsia="Calibri" w:hAnsi="Calibri" w:cs="Calibri"/>
+          <w:sz w:val="22"/>
+          <w:szCs w:val="22"/>
+        </w:rPr>
+        <w:t>, and data analysis. Proficient in multiple programming languages, such as Java, Python, and C#. Experienced in working independently and collaboratively on projects with problem-solving and critical thinking skills. Passionate about technology and eager to contribute to a dynamic and innovative team in the tech industry.</w:t>
       </w:r>
     </w:p>
     <w:p>
@@ -1252,7 +1268,15 @@
           <w:sz w:val="22"/>
           <w:szCs w:val="22"/>
         </w:rPr>
-        <w:t xml:space="preserve"> | </w:t>
+        <w:t>,</w:t>
+      </w:r>
+      <w:r>
+        <w:rPr>
+          <w:rFonts w:ascii="Calibri" w:eastAsia="Calibri" w:hAnsi="Calibri" w:cs="Calibri"/>
+          <w:sz w:val="22"/>
+          <w:szCs w:val="22"/>
+        </w:rPr>
+        <w:t xml:space="preserve"> </w:t>
       </w:r>
       <w:r>
         <w:rPr>
@@ -1268,7 +1292,15 @@
           <w:sz w:val="22"/>
           <w:szCs w:val="22"/>
         </w:rPr>
-        <w:t xml:space="preserve"> | </w:t>
+        <w:t>,</w:t>
+      </w:r>
+      <w:r>
+        <w:rPr>
+          <w:rFonts w:ascii="Calibri" w:eastAsia="Calibri" w:hAnsi="Calibri" w:cs="Calibri"/>
+          <w:sz w:val="22"/>
+          <w:szCs w:val="22"/>
+        </w:rPr>
+        <w:t xml:space="preserve"> </w:t>
       </w:r>
       <w:r>
         <w:rPr>
@@ -1284,7 +1316,7 @@
           <w:sz w:val="22"/>
           <w:szCs w:val="22"/>
         </w:rPr>
-        <w:t xml:space="preserve"> | </w:t>
+        <w:t xml:space="preserve">, </w:t>
       </w:r>
       <w:r>
         <w:rPr>
@@ -1300,7 +1332,7 @@
           <w:sz w:val="22"/>
           <w:szCs w:val="22"/>
         </w:rPr>
-        <w:t xml:space="preserve"> |</w:t>
+        <w:t>,</w:t>
       </w:r>
       <w:r>
         <w:rPr>
@@ -1316,7 +1348,7 @@
           <w:sz w:val="22"/>
           <w:szCs w:val="22"/>
         </w:rPr>
-        <w:t xml:space="preserve"> | </w:t>
+        <w:t xml:space="preserve">, </w:t>
       </w:r>
       <w:r>
         <w:rPr>
@@ -1888,7 +1920,7 @@
           <w:szCs w:val="22"/>
           <w:u w:val="none"/>
         </w:rPr>
-        <w:t xml:space="preserve">                            </w:t>
+        <w:t xml:space="preserve">                     </w:t>
       </w:r>
       <w:hyperlink r:id="rId10" w:history="1">
         <w:r>
@@ -1928,7 +1960,7 @@
             <w:sz w:val="22"/>
             <w:szCs w:val="22"/>
           </w:rPr>
-          <w:t>convertPDF</w:t>
+          <w:t>convert_to_pdf</w:t>
         </w:r>
         <w:proofErr w:type="spellEnd"/>
       </w:hyperlink>
@@ -1984,23 +2016,83 @@
           <w:sz w:val="22"/>
           <w:szCs w:val="22"/>
         </w:rPr>
-        <w:t>Artificial intelligence agent trained to play custom board game</w:t>
-      </w:r>
-      <w:r>
-        <w:rPr>
-          <w:rFonts w:ascii="Calibri" w:eastAsia="Calibri" w:hAnsi="Calibri" w:cs="Calibri"/>
-          <w:sz w:val="22"/>
-          <w:szCs w:val="22"/>
-        </w:rPr>
-        <w:t xml:space="preserve"> </w:t>
-      </w:r>
-      <w:r>
-        <w:rPr>
-          <w:rFonts w:ascii="Calibri" w:eastAsia="Calibri" w:hAnsi="Calibri" w:cs="Calibri"/>
-          <w:sz w:val="22"/>
-          <w:szCs w:val="22"/>
-        </w:rPr>
-        <w:t xml:space="preserve">                     </w:t>
+        <w:t>Artificial intelligence agent</w:t>
+      </w:r>
+      <w:r>
+        <w:rPr>
+          <w:rFonts w:ascii="Calibri" w:eastAsia="Calibri" w:hAnsi="Calibri" w:cs="Calibri"/>
+          <w:b/>
+          <w:bCs/>
+          <w:sz w:val="22"/>
+          <w:szCs w:val="22"/>
+        </w:rPr>
+        <w:t>s</w:t>
+      </w:r>
+      <w:r>
+        <w:rPr>
+          <w:rFonts w:ascii="Calibri" w:eastAsia="Calibri" w:hAnsi="Calibri" w:cs="Calibri"/>
+          <w:b/>
+          <w:bCs/>
+          <w:sz w:val="22"/>
+          <w:szCs w:val="22"/>
+        </w:rPr>
+        <w:t xml:space="preserve"> to play custom board </w:t>
+      </w:r>
+      <w:r>
+        <w:rPr>
+          <w:rFonts w:ascii="Calibri" w:eastAsia="Calibri" w:hAnsi="Calibri" w:cs="Calibri"/>
+          <w:b/>
+          <w:bCs/>
+          <w:sz w:val="22"/>
+          <w:szCs w:val="22"/>
+        </w:rPr>
+        <w:t>game</w:t>
+      </w:r>
+      <w:r>
+        <w:rPr>
+          <w:rFonts w:ascii="Calibri" w:eastAsia="Calibri" w:hAnsi="Calibri" w:cs="Calibri"/>
+          <w:b/>
+          <w:bCs/>
+          <w:sz w:val="22"/>
+          <w:szCs w:val="22"/>
+        </w:rPr>
+        <w:t xml:space="preserve"> (</w:t>
+      </w:r>
+      <w:proofErr w:type="gramStart"/>
+      <w:r>
+        <w:rPr>
+          <w:rFonts w:ascii="Calibri" w:eastAsia="Calibri" w:hAnsi="Calibri" w:cs="Calibri"/>
+          <w:b/>
+          <w:bCs/>
+          <w:sz w:val="22"/>
+          <w:szCs w:val="22"/>
+        </w:rPr>
+        <w:t>Python)</w:t>
+      </w:r>
+      <w:r>
+        <w:rPr>
+          <w:rFonts w:ascii="Calibri" w:eastAsia="Calibri" w:hAnsi="Calibri" w:cs="Calibri"/>
+          <w:sz w:val="22"/>
+          <w:szCs w:val="22"/>
+        </w:rPr>
+        <w:t xml:space="preserve">   </w:t>
+      </w:r>
+      <w:proofErr w:type="gramEnd"/>
+      <w:r>
+        <w:rPr>
+          <w:rFonts w:ascii="Calibri" w:eastAsia="Calibri" w:hAnsi="Calibri" w:cs="Calibri"/>
+          <w:sz w:val="22"/>
+          <w:szCs w:val="22"/>
+        </w:rPr>
+        <w:t xml:space="preserve">  </w:t>
+      </w:r>
+      <w:r>
+        <w:rPr>
+          <w:rFonts w:ascii="Calibri" w:eastAsia="Calibri" w:hAnsi="Calibri" w:cs="Calibri"/>
+          <w:sz w:val="22"/>
+          <w:szCs w:val="22"/>
+        </w:rPr>
+        <w:t xml:space="preserve">             </w:t>
       </w:r>
       <w:hyperlink r:id="rId11" w:history="1">
         <w:r>

</xml_diff>